<commit_message>
Revert "Revert "Revert "Отчёт1"""
This reverts commit 39056eda84bf3fa684ad8d8754589c6f3729304f.
</commit_message>
<xml_diff>
--- a/DB1_Matlash.docx
+++ b/DB1_Matlash.docx
@@ -2498,76 +2498,14 @@
           <w:sz w:val="24"/>
           <w:szCs w:val="24"/>
         </w:rPr>
-        <w:t>.</w:t>
-      </w:r>
-      <w:r>
-        <w:rPr>
-          <w:rFonts w:ascii="Times New Roman" w:hAnsi="Times New Roman" w:cs="Times New Roman"/>
-          <w:sz w:val="24"/>
-          <w:szCs w:val="24"/>
-        </w:rPr>
-        <w:t xml:space="preserve"> </w:t>
-      </w:r>
-      <w:r>
-        <w:rPr>
-          <w:rFonts w:ascii="Times New Roman" w:hAnsi="Times New Roman" w:cs="Times New Roman"/>
-          <w:sz w:val="24"/>
-          <w:szCs w:val="24"/>
-        </w:rPr>
-        <w:t>Была составлена</w:t>
-      </w:r>
-      <w:r>
-        <w:rPr>
-          <w:rFonts w:ascii="Times New Roman" w:hAnsi="Times New Roman" w:cs="Times New Roman"/>
-          <w:sz w:val="24"/>
-          <w:szCs w:val="24"/>
-        </w:rPr>
-        <w:t xml:space="preserve"> схема базы данных, </w:t>
-      </w:r>
-      <w:r>
-        <w:rPr>
-          <w:rFonts w:ascii="Times New Roman" w:hAnsi="Times New Roman" w:cs="Times New Roman"/>
-          <w:sz w:val="24"/>
-          <w:szCs w:val="24"/>
-        </w:rPr>
-        <w:t>не содержащая</w:t>
-      </w:r>
-      <w:r>
-        <w:rPr>
-          <w:rFonts w:ascii="Times New Roman" w:hAnsi="Times New Roman" w:cs="Times New Roman"/>
-          <w:sz w:val="24"/>
-          <w:szCs w:val="24"/>
-        </w:rPr>
-        <w:t xml:space="preserve"> избыточные функциональные зависимости</w:t>
-      </w:r>
-      <w:r>
-        <w:rPr>
-          <w:rFonts w:ascii="Times New Roman" w:hAnsi="Times New Roman" w:cs="Times New Roman"/>
-          <w:sz w:val="24"/>
-          <w:szCs w:val="24"/>
-        </w:rPr>
-        <w:t>.</w:t>
-      </w:r>
-      <w:r>
-        <w:rPr>
-          <w:rFonts w:ascii="Times New Roman" w:hAnsi="Times New Roman" w:cs="Times New Roman"/>
-          <w:sz w:val="24"/>
-        </w:rPr>
-        <w:t xml:space="preserve"> Но не всегда нормализация является наилучшим </w:t>
-      </w:r>
-      <w:r>
-        <w:rPr>
-          <w:rFonts w:ascii="Times New Roman" w:hAnsi="Times New Roman" w:cs="Times New Roman"/>
-          <w:sz w:val="24"/>
-        </w:rPr>
-        <w:t>способом построения схемы базы данных</w:t>
-      </w:r>
-      <w:r>
-        <w:rPr>
-          <w:rFonts w:ascii="Times New Roman" w:hAnsi="Times New Roman" w:cs="Times New Roman"/>
-          <w:sz w:val="24"/>
-        </w:rPr>
-        <w:t>:</w:t>
+        <w:t xml:space="preserve">. Корректной считается такая схема базы данных, в которой отсутствуют избыточные функциональные зависимости. </w:t>
+      </w:r>
+      <w:r>
+        <w:rPr>
+          <w:rFonts w:ascii="Times New Roman" w:hAnsi="Times New Roman" w:cs="Times New Roman"/>
+          <w:sz w:val="24"/>
+        </w:rPr>
+        <w:t>3НФ служит для гарантирования надежности и жизнеспособности схемы. Но не всегда нормализация является наилучшим выходом:</w:t>
       </w:r>
       <w:r>
         <w:rPr>
@@ -2588,16 +2526,6 @@
           <w:shd w:val="clear" w:color="auto" w:fill="FFFEFE"/>
         </w:rPr>
         <w:t>меньшим число таблиц проще управлять, чем большим, кроме того, из-за более сложного характера, нормализованные таблицы более медленные для обновления, изменения и выдачи данных.</w:t>
-      </w:r>
-      <w:r>
-        <w:rPr>
-          <w:rFonts w:ascii="Times New Roman" w:hAnsi="Times New Roman" w:cs="Times New Roman"/>
-          <w:color w:val="050000"/>
-          <w:sz w:val="24"/>
-          <w:szCs w:val="26"/>
-          <w:shd w:val="clear" w:color="auto" w:fill="FFFEFE"/>
-        </w:rPr>
-        <w:t xml:space="preserve"> </w:t>
       </w:r>
     </w:p>
     <w:p>

</xml_diff>